<commit_message>
Update TCP IP Socket - Single Client
- Added print function
- Updated mains to return int as per standards
- Updated specifications
</commit_message>
<xml_diff>
--- a/TCP IP Sockets - Single Client/TCP IP - Single Client.docx
+++ b/TCP IP Sockets - Single Client/TCP IP - Single Client.docx
@@ -1,6 +1,6 @@
 
 <file path=word/document.xml><?xml version="1.0" encoding="utf-8"?>
-<w:document xmlns:wpc="http://schemas.microsoft.com/office/word/2010/wordprocessingCanvas" xmlns:mc="http://schemas.openxmlformats.org/markup-compatibility/2006" xmlns:o="urn:schemas-microsoft-com:office:office" xmlns:r="http://schemas.openxmlformats.org/officeDocument/2006/relationships" xmlns:m="http://schemas.openxmlformats.org/officeDocument/2006/math" xmlns:v="urn:schemas-microsoft-com:vml" xmlns:wp14="http://schemas.microsoft.com/office/word/2010/wordprocessingDrawing" xmlns:wp="http://schemas.openxmlformats.org/drawingml/2006/wordprocessingDrawing" xmlns:w10="urn:schemas-microsoft-com:office:word" xmlns:w="http://schemas.openxmlformats.org/wordprocessingml/2006/main" xmlns:w14="http://schemas.microsoft.com/office/word/2010/wordml" xmlns:w15="http://schemas.microsoft.com/office/word/2012/wordml" xmlns:wpg="http://schemas.microsoft.com/office/word/2010/wordprocessingGroup" xmlns:wpi="http://schemas.microsoft.com/office/word/2010/wordprocessingInk" xmlns:wne="http://schemas.microsoft.com/office/word/2006/wordml" xmlns:wps="http://schemas.microsoft.com/office/word/2010/wordprocessingShape" mc:Ignorable="w14 w15 wp14">
+<w:document xmlns:wpc="http://schemas.microsoft.com/office/word/2010/wordprocessingCanvas" xmlns:cx="http://schemas.microsoft.com/office/drawing/2014/chartex" xmlns:cx1="http://schemas.microsoft.com/office/drawing/2015/9/8/chartex" xmlns:mc="http://schemas.openxmlformats.org/markup-compatibility/2006" xmlns:o="urn:schemas-microsoft-com:office:office" xmlns:r="http://schemas.openxmlformats.org/officeDocument/2006/relationships" xmlns:m="http://schemas.openxmlformats.org/officeDocument/2006/math" xmlns:v="urn:schemas-microsoft-com:vml" xmlns:wp14="http://schemas.microsoft.com/office/word/2010/wordprocessingDrawing" xmlns:wp="http://schemas.openxmlformats.org/drawingml/2006/wordprocessingDrawing" xmlns:w10="urn:schemas-microsoft-com:office:word" xmlns:w="http://schemas.openxmlformats.org/wordprocessingml/2006/main" xmlns:w14="http://schemas.microsoft.com/office/word/2010/wordml" xmlns:w15="http://schemas.microsoft.com/office/word/2012/wordml" xmlns:w16se="http://schemas.microsoft.com/office/word/2015/wordml/symex" xmlns:wpg="http://schemas.microsoft.com/office/word/2010/wordprocessingGroup" xmlns:wpi="http://schemas.microsoft.com/office/word/2010/wordprocessingInk" xmlns:wne="http://schemas.microsoft.com/office/word/2006/wordml" xmlns:wps="http://schemas.microsoft.com/office/word/2010/wordprocessingShape" mc:Ignorable="w14 w15 w16se wp14">
   <w:body>
     <w:p>
       <w:pPr>
@@ -137,12 +137,43 @@
         <w:t xml:space="preserve">scenarios. Note that you should use the object oriented socket programming source code that was discussed at the end of our </w:t>
       </w:r>
       <w:r>
-        <w:t>last class as a starting point and all messages should be written to the ofstream object “ofs” and not std::cout.</w:t>
+        <w:t xml:space="preserve">last class as a starting point and all messages should be written to the </w:t>
+      </w:r>
+      <w:r>
+        <w:rPr>
+          <w:b/>
+          <w:i/>
+        </w:rPr>
+        <w:t>print</w:t>
+      </w:r>
+      <w:r>
+        <w:t xml:space="preserve"> function so that they are displayed on both the std::cout as well as the std::ostream object</w:t>
+      </w:r>
+      <w:r>
+        <w:t>.</w:t>
       </w:r>
     </w:p>
     <w:p>
       <w:r>
-        <w:t>Download/Clone the Visual Studio solution from the class Github and perform the following:</w:t>
+        <w:t>Download/Clone the Visual Studio solution</w:t>
+      </w:r>
+      <w:r>
+        <w:t xml:space="preserve"> </w:t>
+      </w:r>
+      <w:r>
+        <w:rPr>
+          <w:i/>
+        </w:rPr>
+        <w:t>”TCP IP Sockets – Single Client”</w:t>
+      </w:r>
+      <w:r>
+        <w:t xml:space="preserve"> </w:t>
+      </w:r>
+      <w:r>
+        <w:t xml:space="preserve">folder </w:t>
+      </w:r>
+      <w:r>
+        <w:t>from the class Github and perform the following:</w:t>
       </w:r>
     </w:p>
     <w:p>
@@ -158,7 +189,7 @@
         <w:rPr>
           <w:u w:val="single"/>
         </w:rPr>
-        <w:t>PART A</w:t>
+        <w:t>STEP #1</w:t>
       </w:r>
     </w:p>
     <w:p>
@@ -170,13 +201,19 @@
         </w:rPr>
       </w:pPr>
       <w:r>
-        <w:t xml:space="preserve">Update your code so that your client can keep sending messages until it sends a “quit” message. The server should display each received message. After the “quit” message, both the client as well as the server applications should close. Note that this update will require both the client and server applications to be rewritten. </w:t>
-      </w:r>
-      <w:r>
-        <w:rPr>
-          <w:rFonts w:eastAsia="Consolas" w:cs="Calibri"/>
-        </w:rPr>
-        <w:t>Save your source code as Client_B.cpp and Server_B.cpp.</w:t>
+        <w:t>Update your code so that your client can keep s</w:t>
+      </w:r>
+      <w:r>
+        <w:t>ending messages until it sends the word</w:t>
+      </w:r>
+      <w:r>
+        <w:t xml:space="preserve"> “quit” </w:t>
+      </w:r>
+      <w:r>
+        <w:t xml:space="preserve">in a </w:t>
+      </w:r>
+      <w:r>
+        <w:t>message. The server should display each received message. After the “quit” message, both the client as well as the server applications should close.</w:t>
       </w:r>
     </w:p>
     <w:p>
@@ -192,7 +229,7 @@
         <w:rPr>
           <w:u w:val="single"/>
         </w:rPr>
-        <w:t>PART B</w:t>
+        <w:t>STEP #2</w:t>
       </w:r>
     </w:p>
     <w:p>
@@ -204,13 +241,10 @@
         </w:rPr>
       </w:pPr>
       <w:r>
-        <w:t xml:space="preserve">Update your code from Part A so that your server will send a string “Received Message” to the client, confirming that it has received the user defined message. The client should output this received message on its own screen. Following, the client should be ready to send more messages until it sends a “quit” message. After this message, both the client as well as the server applications will close. Note that this update will require both the client and server applications to be rewritten. </w:t>
-      </w:r>
-      <w:r>
-        <w:rPr>
-          <w:rFonts w:eastAsia="Consolas" w:cs="Calibri"/>
-        </w:rPr>
-        <w:t>Save your source code as Client_C.cpp and Server_C.cpp</w:t>
+        <w:t>Update your code so that your server will send the</w:t>
+      </w:r>
+      <w:r>
+        <w:t xml:space="preserve"> string “Received Message” to the client, confirming that it has received the user defined message. The client should output this received message on its own screen. Following, the client should be ready to send more messages until it sends a “quit” message. After this message, both the client as well as the server applications will close. </w:t>
       </w:r>
     </w:p>
     <w:p>
@@ -226,7 +260,7 @@
         <w:rPr>
           <w:u w:val="single"/>
         </w:rPr>
-        <w:t>PART C</w:t>
+        <w:t>STEP #3</w:t>
       </w:r>
     </w:p>
     <w:p>
@@ -238,17 +272,10 @@
         </w:rPr>
       </w:pPr>
       <w:r>
-        <w:t xml:space="preserve">Update your code from Part B so that your server will not close after receiving a “quit” message, instead it will just start accepting new connections. In this way, you should be able to start and finish client </w:t>
-      </w:r>
-      <w:r>
-        <w:lastRenderedPageBreak/>
-        <w:t xml:space="preserve">applications without having to restart the server application. This update only affects the server side. </w:t>
-      </w:r>
-      <w:r>
-        <w:rPr>
-          <w:rFonts w:eastAsia="Consolas" w:cs="Calibri"/>
-        </w:rPr>
-        <w:t>Save your source code as Server_D.cpp</w:t>
+        <w:t xml:space="preserve">Update your code </w:t>
+      </w:r>
+      <w:r>
+        <w:t xml:space="preserve">so that your server will not close after receiving a “quit” message, instead it will just start accepting new connections. In this way, you should be able to start and finish client applications without having to restart the server application. </w:t>
       </w:r>
     </w:p>
     <w:p>
@@ -258,6 +285,7 @@
         <w:jc w:val="both"/>
       </w:pPr>
       <w:r>
+        <w:lastRenderedPageBreak/>
         <w:t>Take Home</w:t>
       </w:r>
     </w:p>
@@ -273,7 +301,25 @@
         <w:rPr>
           <w:rFonts w:eastAsia="Consolas" w:cs="Calibri"/>
         </w:rPr>
-        <w:t>Change your client application so that it will ask for the file name of a simple text file. Then, it should send the contents of the file, character by character, to the server. At the server, you code should change so that it creates a file called temp.txt which should be filled with the contents coming from your client.</w:t>
+        <w:t>Change your client application so that it will ask for the file name of a simple text file. Then, it should send the contents of the file, character by character, to the server. At the server, you</w:t>
+      </w:r>
+      <w:r>
+        <w:rPr>
+          <w:rFonts w:eastAsia="Consolas" w:cs="Calibri"/>
+        </w:rPr>
+        <w:t>r</w:t>
+      </w:r>
+      <w:r>
+        <w:rPr>
+          <w:rFonts w:eastAsia="Consolas" w:cs="Calibri"/>
+        </w:rPr>
+        <w:t xml:space="preserve"> code should change so that it creates a file called temp.txt which should be filled with the contents coming from your client.</w:t>
+      </w:r>
+      <w:r>
+        <w:rPr>
+          <w:rFonts w:eastAsia="Consolas" w:cs="Calibri"/>
+        </w:rPr>
+        <w:t xml:space="preserve">   The Server should continue to send “Received Message” after every packet it receives.</w:t>
       </w:r>
     </w:p>
     <w:p>
@@ -328,7 +374,34 @@
         <w:jc w:val="both"/>
       </w:pPr>
       <w:r>
-        <w:t>The output.txt file generated by the lab</w:t>
+        <w:t xml:space="preserve">The </w:t>
+      </w:r>
+      <w:r>
+        <w:t>client_</w:t>
+      </w:r>
+      <w:r>
+        <w:t xml:space="preserve">output.txt </w:t>
+      </w:r>
+      <w:r>
+        <w:t xml:space="preserve">and server_output.txt files </w:t>
+      </w:r>
+      <w:r>
+        <w:t>generated by the lab</w:t>
+      </w:r>
+    </w:p>
+    <w:p>
+      <w:pPr>
+        <w:pStyle w:val="ListParagraph"/>
+        <w:numPr>
+          <w:ilvl w:val="0"/>
+          <w:numId w:val="1"/>
+        </w:numPr>
+        <w:spacing w:after="200" w:line="276" w:lineRule="auto"/>
+        <w:contextualSpacing/>
+        <w:jc w:val="both"/>
+      </w:pPr>
+      <w:r>
+        <w:t>The input.txt and the temp.txt file used/created in the take home part of the lab.</w:t>
       </w:r>
       <w:bookmarkStart w:id="0" w:name="_GoBack"/>
       <w:bookmarkEnd w:id="0"/>
@@ -345,7 +418,7 @@
 </file>
 
 <file path=word/numbering.xml><?xml version="1.0" encoding="utf-8"?>
-<w:numbering xmlns:wpc="http://schemas.microsoft.com/office/word/2010/wordprocessingCanvas" xmlns:mc="http://schemas.openxmlformats.org/markup-compatibility/2006" xmlns:o="urn:schemas-microsoft-com:office:office" xmlns:r="http://schemas.openxmlformats.org/officeDocument/2006/relationships" xmlns:m="http://schemas.openxmlformats.org/officeDocument/2006/math" xmlns:v="urn:schemas-microsoft-com:vml" xmlns:wp14="http://schemas.microsoft.com/office/word/2010/wordprocessingDrawing" xmlns:wp="http://schemas.openxmlformats.org/drawingml/2006/wordprocessingDrawing" xmlns:w10="urn:schemas-microsoft-com:office:word" xmlns:w="http://schemas.openxmlformats.org/wordprocessingml/2006/main" xmlns:w14="http://schemas.microsoft.com/office/word/2010/wordml" xmlns:w15="http://schemas.microsoft.com/office/word/2012/wordml" xmlns:wpg="http://schemas.microsoft.com/office/word/2010/wordprocessingGroup" xmlns:wpi="http://schemas.microsoft.com/office/word/2010/wordprocessingInk" xmlns:wne="http://schemas.microsoft.com/office/word/2006/wordml" xmlns:wps="http://schemas.microsoft.com/office/word/2010/wordprocessingShape" mc:Ignorable="w14 w15 wp14">
+<w:numbering xmlns:wpc="http://schemas.microsoft.com/office/word/2010/wordprocessingCanvas" xmlns:cx="http://schemas.microsoft.com/office/drawing/2014/chartex" xmlns:cx1="http://schemas.microsoft.com/office/drawing/2015/9/8/chartex" xmlns:mc="http://schemas.openxmlformats.org/markup-compatibility/2006" xmlns:o="urn:schemas-microsoft-com:office:office" xmlns:r="http://schemas.openxmlformats.org/officeDocument/2006/relationships" xmlns:m="http://schemas.openxmlformats.org/officeDocument/2006/math" xmlns:v="urn:schemas-microsoft-com:vml" xmlns:wp14="http://schemas.microsoft.com/office/word/2010/wordprocessingDrawing" xmlns:wp="http://schemas.openxmlformats.org/drawingml/2006/wordprocessingDrawing" xmlns:w10="urn:schemas-microsoft-com:office:word" xmlns:w="http://schemas.openxmlformats.org/wordprocessingml/2006/main" xmlns:w14="http://schemas.microsoft.com/office/word/2010/wordml" xmlns:w15="http://schemas.microsoft.com/office/word/2012/wordml" xmlns:w16se="http://schemas.microsoft.com/office/word/2015/wordml/symex" xmlns:wpg="http://schemas.microsoft.com/office/word/2010/wordprocessingGroup" xmlns:wpi="http://schemas.microsoft.com/office/word/2010/wordprocessingInk" xmlns:wne="http://schemas.microsoft.com/office/word/2006/wordml" xmlns:wps="http://schemas.microsoft.com/office/word/2010/wordprocessingShape" mc:Ignorable="w14 w15 w16se wp14">
   <w:abstractNum w:abstractNumId="0" w15:restartNumberingAfterBreak="0">
     <w:nsid w:val="077F4D61"/>
     <w:multiLevelType w:val="multilevel"/>
@@ -779,7 +852,7 @@
 </file>
 
 <file path=word/styles.xml><?xml version="1.0" encoding="utf-8"?>
-<w:styles xmlns:mc="http://schemas.openxmlformats.org/markup-compatibility/2006" xmlns:r="http://schemas.openxmlformats.org/officeDocument/2006/relationships" xmlns:w="http://schemas.openxmlformats.org/wordprocessingml/2006/main" xmlns:w14="http://schemas.microsoft.com/office/word/2010/wordml" xmlns:w15="http://schemas.microsoft.com/office/word/2012/wordml" mc:Ignorable="w14 w15">
+<w:styles xmlns:mc="http://schemas.openxmlformats.org/markup-compatibility/2006" xmlns:r="http://schemas.openxmlformats.org/officeDocument/2006/relationships" xmlns:w="http://schemas.openxmlformats.org/wordprocessingml/2006/main" xmlns:w14="http://schemas.microsoft.com/office/word/2010/wordml" xmlns:w15="http://schemas.microsoft.com/office/word/2012/wordml" xmlns:w16se="http://schemas.microsoft.com/office/word/2015/wordml/symex" mc:Ignorable="w14 w15 w16se">
   <w:docDefaults>
     <w:rPrDefault>
       <w:rPr>
@@ -2583,6 +2656,12 @@
 </file>
 
 <file path=customXml/item2.xml><?xml version="1.0" encoding="utf-8"?>
+<p:properties xmlns:p="http://schemas.microsoft.com/office/2006/metadata/properties" xmlns:xsi="http://www.w3.org/2001/XMLSchema-instance" xmlns:pc="http://schemas.microsoft.com/office/infopath/2007/PartnerControls">
+  <documentManagement/>
+</p:properties>
+</file>
+
+<file path=customXml/item3.xml><?xml version="1.0" encoding="utf-8"?>
 <ct:contentTypeSchema xmlns:ct="http://schemas.microsoft.com/office/2006/metadata/contentType" xmlns:ma="http://schemas.microsoft.com/office/2006/metadata/properties/metaAttributes" ct:_="" ma:_="" ma:contentTypeName="Document" ma:contentTypeID="0x010100329FD3C951929E43A624F40F5D5A9404" ma:contentTypeVersion="1" ma:contentTypeDescription="Create a new document." ma:contentTypeScope="" ma:versionID="1e06f80d78686f5d110e2cb4ea25883b">
   <xsd:schema xmlns:xsd="http://www.w3.org/2001/XMLSchema" xmlns:xs="http://www.w3.org/2001/XMLSchema" xmlns:p="http://schemas.microsoft.com/office/2006/metadata/properties" xmlns:ns3="de809db0-47f2-4198-8e2c-f3c88930f451" targetNamespace="http://schemas.microsoft.com/office/2006/metadata/properties" ma:root="true" ma:fieldsID="b3150cf129150a2904afb72ed01fc987" ns3:_="">
     <xsd:import namespace="de809db0-47f2-4198-8e2c-f3c88930f451"/>
@@ -2722,12 +2801,6 @@
 </ct:contentTypeSchema>
 </file>
 
-<file path=customXml/item3.xml><?xml version="1.0" encoding="utf-8"?>
-<p:properties xmlns:p="http://schemas.microsoft.com/office/2006/metadata/properties" xmlns:xsi="http://www.w3.org/2001/XMLSchema-instance" xmlns:pc="http://schemas.microsoft.com/office/infopath/2007/PartnerControls">
-  <documentManagement/>
-</p:properties>
-</file>
-
 <file path=customXml/itemProps1.xml><?xml version="1.0" encoding="utf-8"?>
 <ds:datastoreItem xmlns:ds="http://schemas.openxmlformats.org/officeDocument/2006/customXml" ds:itemID="{DE62763D-EA52-461C-828F-46AA567E5B8E}">
   <ds:schemaRefs>
@@ -2737,6 +2810,15 @@
 </file>
 
 <file path=customXml/itemProps2.xml><?xml version="1.0" encoding="utf-8"?>
+<ds:datastoreItem xmlns:ds="http://schemas.openxmlformats.org/officeDocument/2006/customXml" ds:itemID="{3D32D801-B3DC-4288-BE38-C81A66DBE7C0}">
+  <ds:schemaRefs>
+    <ds:schemaRef ds:uri="http://schemas.microsoft.com/office/2006/metadata/properties"/>
+    <ds:schemaRef ds:uri="http://schemas.microsoft.com/office/infopath/2007/PartnerControls"/>
+  </ds:schemaRefs>
+</ds:datastoreItem>
+</file>
+
+<file path=customXml/itemProps3.xml><?xml version="1.0" encoding="utf-8"?>
 <ds:datastoreItem xmlns:ds="http://schemas.openxmlformats.org/officeDocument/2006/customXml" ds:itemID="{587F4D48-BF58-4D1E-84E1-93B99A3FC2E7}">
   <ds:schemaRefs>
     <ds:schemaRef ds:uri="http://schemas.microsoft.com/office/2006/metadata/contentType"/>
@@ -2752,13 +2834,4 @@
     <ds:schemaRef ds:uri="http://schemas.microsoft.com/internal/obd"/>
   </ds:schemaRefs>
 </ds:datastoreItem>
-</file>
-
-<file path=customXml/itemProps3.xml><?xml version="1.0" encoding="utf-8"?>
-<ds:datastoreItem xmlns:ds="http://schemas.openxmlformats.org/officeDocument/2006/customXml" ds:itemID="{3D32D801-B3DC-4288-BE38-C81A66DBE7C0}">
-  <ds:schemaRefs>
-    <ds:schemaRef ds:uri="http://schemas.microsoft.com/office/2006/metadata/properties"/>
-    <ds:schemaRef ds:uri="http://schemas.microsoft.com/office/infopath/2007/PartnerControls"/>
-  </ds:schemaRefs>
-</ds:datastoreItem>
 </file>
</xml_diff>